<commit_message>
update: method and result part
</commit_message>
<xml_diff>
--- a/writing/deep_hnsc_model_draft_23_06_25.docx
+++ b/writing/deep_hnsc_model_draft_23_06_25.docx
@@ -22,37 +22,846 @@
           <w:sz w:val="32"/>
           <w:szCs w:val="32"/>
         </w:rPr>
-        <w:t>Deep Neural Network-Driven Identification and Quantitative Validation of Key Driver Genes</w:t>
-      </w:r>
-      <w:r>
+        <w:t>Deep Neural Network-Driven Identification and Quantitative Validation of Key Driver Genes in Head and Neck Squamous Cell Carcinoma</w:t>
+      </w:r>
+    </w:p>
+    <w:p>
+      <w:pPr>
+        <w:spacing w:line="360" w:lineRule="auto"/>
+        <w:jc w:val="both"/>
+        <w:rPr>
+          <w:rFonts w:ascii="Times New Roman" w:hAnsi="Times New Roman" w:cs="Times New Roman"/>
+        </w:rPr>
+      </w:pPr>
+    </w:p>
+    <w:p>
+      <w:pPr>
+        <w:spacing w:line="360" w:lineRule="auto"/>
+        <w:jc w:val="both"/>
         <w:rPr>
           <w:rFonts w:ascii="Times New Roman" w:hAnsi="Times New Roman" w:cs="Times New Roman"/>
           <w:b/>
           <w:bCs/>
-          <w:sz w:val="32"/>
-          <w:szCs w:val="32"/>
-        </w:rPr>
-        <w:t xml:space="preserve"> in </w:t>
-      </w:r>
+          <w:sz w:val="28"/>
+          <w:szCs w:val="28"/>
+        </w:rPr>
+      </w:pPr>
       <w:r>
         <w:rPr>
           <w:rFonts w:ascii="Times New Roman" w:hAnsi="Times New Roman" w:cs="Times New Roman"/>
           <w:b/>
           <w:bCs/>
-          <w:sz w:val="32"/>
-          <w:szCs w:val="32"/>
-        </w:rPr>
-        <w:t>Head and Neck Squamous Cell Carcinoma</w:t>
-      </w:r>
-    </w:p>
-    <w:p>
-      <w:pPr>
-        <w:spacing w:line="360" w:lineRule="auto"/>
-        <w:jc w:val="both"/>
-        <w:rPr>
-          <w:rFonts w:ascii="Times New Roman" w:hAnsi="Times New Roman" w:cs="Times New Roman"/>
-        </w:rPr>
-      </w:pPr>
+          <w:sz w:val="28"/>
+          <w:szCs w:val="28"/>
+        </w:rPr>
+        <w:t>Method</w:t>
+      </w:r>
+    </w:p>
+    <w:p>
+      <w:pPr>
+        <w:pStyle w:val="ListParagraph"/>
+        <w:numPr>
+          <w:ilvl w:val="0"/>
+          <w:numId w:val="1"/>
+        </w:numPr>
+        <w:spacing w:line="360" w:lineRule="auto"/>
+        <w:jc w:val="both"/>
+        <w:rPr>
+          <w:rFonts w:ascii="Times New Roman" w:hAnsi="Times New Roman" w:cs="Times New Roman"/>
+        </w:rPr>
+      </w:pPr>
+      <w:r>
+        <w:rPr>
+          <w:rFonts w:ascii="Times New Roman" w:hAnsi="Times New Roman" w:cs="Times New Roman"/>
+        </w:rPr>
+        <w:t>Input Data</w:t>
+      </w:r>
+    </w:p>
+    <w:p>
+      <w:pPr>
+        <w:pStyle w:val="ListParagraph"/>
+        <w:numPr>
+          <w:ilvl w:val="0"/>
+          <w:numId w:val="1"/>
+        </w:numPr>
+        <w:spacing w:line="360" w:lineRule="auto"/>
+        <w:jc w:val="both"/>
+        <w:rPr>
+          <w:rFonts w:ascii="Times New Roman" w:hAnsi="Times New Roman" w:cs="Times New Roman"/>
+        </w:rPr>
+      </w:pPr>
+      <w:r>
+        <w:rPr>
+          <w:rFonts w:ascii="Times New Roman" w:hAnsi="Times New Roman" w:cs="Times New Roman"/>
+        </w:rPr>
+        <w:t>PCA</w:t>
+      </w:r>
+    </w:p>
+    <w:p>
+      <w:pPr>
+        <w:pStyle w:val="ListParagraph"/>
+        <w:numPr>
+          <w:ilvl w:val="0"/>
+          <w:numId w:val="1"/>
+        </w:numPr>
+        <w:spacing w:line="360" w:lineRule="auto"/>
+        <w:jc w:val="both"/>
+        <w:rPr>
+          <w:rFonts w:ascii="Times New Roman" w:hAnsi="Times New Roman" w:cs="Times New Roman"/>
+        </w:rPr>
+      </w:pPr>
+      <w:r>
+        <w:rPr>
+          <w:rFonts w:ascii="Times New Roman" w:hAnsi="Times New Roman" w:cs="Times New Roman"/>
+        </w:rPr>
+        <w:t>VAE Training using Two-fold</w:t>
+      </w:r>
+    </w:p>
+    <w:p>
+      <w:pPr>
+        <w:pStyle w:val="ListParagraph"/>
+        <w:numPr>
+          <w:ilvl w:val="0"/>
+          <w:numId w:val="1"/>
+        </w:numPr>
+        <w:spacing w:line="360" w:lineRule="auto"/>
+        <w:jc w:val="both"/>
+        <w:rPr>
+          <w:rFonts w:ascii="Times New Roman" w:hAnsi="Times New Roman" w:cs="Times New Roman"/>
+        </w:rPr>
+      </w:pPr>
+      <w:r>
+        <w:rPr>
+          <w:rFonts w:ascii="Times New Roman" w:hAnsi="Times New Roman" w:cs="Times New Roman"/>
+        </w:rPr>
+        <w:t>Runing Integrated Gradients for Each Fold</w:t>
+      </w:r>
+    </w:p>
+    <w:p>
+      <w:pPr>
+        <w:pStyle w:val="ListParagraph"/>
+        <w:numPr>
+          <w:ilvl w:val="0"/>
+          <w:numId w:val="1"/>
+        </w:numPr>
+        <w:spacing w:line="360" w:lineRule="auto"/>
+        <w:jc w:val="both"/>
+        <w:rPr>
+          <w:rFonts w:ascii="Times New Roman" w:hAnsi="Times New Roman" w:cs="Times New Roman"/>
+        </w:rPr>
+      </w:pPr>
+      <w:r>
+        <w:rPr>
+          <w:rFonts w:ascii="Times New Roman" w:hAnsi="Times New Roman" w:cs="Times New Roman"/>
+        </w:rPr>
+        <w:t>Ensemble Feature</w:t>
+      </w:r>
+    </w:p>
+    <w:p>
+      <w:pPr>
+        <w:spacing w:line="360" w:lineRule="auto"/>
+        <w:jc w:val="both"/>
+        <w:rPr>
+          <w:rFonts w:ascii="Times New Roman" w:hAnsi="Times New Roman" w:cs="Times New Roman"/>
+        </w:rPr>
+      </w:pPr>
+      <w:r>
+        <w:rPr>
+          <w:rFonts w:ascii="Times New Roman" w:hAnsi="Times New Roman" w:cs="Times New Roman"/>
+        </w:rPr>
+        <w:t>In this step we will cluster latent features from each VAE model, which will help to keep the similar types of features together.</w:t>
+      </w:r>
+    </w:p>
+    <w:p>
+      <w:pPr>
+        <w:pStyle w:val="ListParagraph"/>
+        <w:numPr>
+          <w:ilvl w:val="0"/>
+          <w:numId w:val="1"/>
+        </w:numPr>
+        <w:spacing w:line="360" w:lineRule="auto"/>
+        <w:jc w:val="both"/>
+        <w:rPr>
+          <w:rFonts w:ascii="Times New Roman" w:hAnsi="Times New Roman" w:cs="Times New Roman"/>
+        </w:rPr>
+      </w:pPr>
+    </w:p>
+    <w:p>
+      <w:pPr>
+        <w:spacing w:line="360" w:lineRule="auto"/>
+        <w:jc w:val="both"/>
+        <w:rPr>
+          <w:rFonts w:ascii="Times New Roman" w:hAnsi="Times New Roman" w:cs="Times New Roman"/>
+        </w:rPr>
+      </w:pPr>
+    </w:p>
+    <w:p>
+      <w:pPr>
+        <w:spacing w:line="360" w:lineRule="auto"/>
+        <w:jc w:val="both"/>
+        <w:rPr>
+          <w:rFonts w:ascii="Times New Roman" w:hAnsi="Times New Roman" w:cs="Times New Roman"/>
+          <w:b/>
+          <w:bCs/>
+          <w:sz w:val="30"/>
+          <w:szCs w:val="30"/>
+        </w:rPr>
+      </w:pPr>
+      <w:r>
+        <w:rPr>
+          <w:rFonts w:ascii="Times New Roman" w:hAnsi="Times New Roman" w:cs="Times New Roman"/>
+          <w:b/>
+          <w:bCs/>
+          <w:sz w:val="30"/>
+          <w:szCs w:val="30"/>
+        </w:rPr>
+        <w:t>RESULT</w:t>
+      </w:r>
+    </w:p>
+    <w:p>
+      <w:pPr>
+        <w:spacing w:line="360" w:lineRule="auto"/>
+        <w:jc w:val="both"/>
+        <w:rPr>
+          <w:rFonts w:ascii="Times New Roman" w:hAnsi="Times New Roman" w:cs="Times New Roman"/>
+        </w:rPr>
+      </w:pPr>
+      <w:r>
+        <w:rPr>
+          <w:rFonts w:ascii="Times New Roman" w:hAnsi="Times New Roman" w:cs="Times New Roman"/>
+        </w:rPr>
+        <w:t>Step 1</w:t>
+      </w:r>
+    </w:p>
+    <w:p>
+      <w:pPr>
+        <w:spacing w:line="360" w:lineRule="auto"/>
+        <w:jc w:val="both"/>
+        <w:rPr>
+          <w:rFonts w:ascii="Times New Roman" w:hAnsi="Times New Roman" w:cs="Times New Roman"/>
+        </w:rPr>
+      </w:pPr>
+      <w:r>
+        <w:rPr>
+          <w:noProof/>
+        </w:rPr>
+        <w:lastRenderedPageBreak/>
+        <w:drawing>
+          <wp:inline distT="0" distB="0" distL="0" distR="0" wp14:anchorId="6338B4C1" wp14:editId="2FEF8162">
+            <wp:extent cx="5943600" cy="4508500"/>
+            <wp:effectExtent l="0" t="0" r="0" b="6350"/>
+            <wp:docPr id="954878666" name="Picture 1"/>
+            <wp:cNvGraphicFramePr>
+              <a:graphicFrameLocks xmlns:a="http://schemas.openxmlformats.org/drawingml/2006/main" noChangeAspect="1"/>
+            </wp:cNvGraphicFramePr>
+            <a:graphic xmlns:a="http://schemas.openxmlformats.org/drawingml/2006/main">
+              <a:graphicData uri="http://schemas.openxmlformats.org/drawingml/2006/picture">
+                <pic:pic xmlns:pic="http://schemas.openxmlformats.org/drawingml/2006/picture">
+                  <pic:nvPicPr>
+                    <pic:cNvPr id="954878666" name=""/>
+                    <pic:cNvPicPr/>
+                  </pic:nvPicPr>
+                  <pic:blipFill>
+                    <a:blip r:embed="rId5"/>
+                    <a:stretch>
+                      <a:fillRect/>
+                    </a:stretch>
+                  </pic:blipFill>
+                  <pic:spPr>
+                    <a:xfrm>
+                      <a:off x="0" y="0"/>
+                      <a:ext cx="5943600" cy="4508500"/>
+                    </a:xfrm>
+                    <a:prstGeom prst="rect">
+                      <a:avLst/>
+                    </a:prstGeom>
+                  </pic:spPr>
+                </pic:pic>
+              </a:graphicData>
+            </a:graphic>
+          </wp:inline>
+        </w:drawing>
+      </w:r>
+      <w:r>
+        <w:rPr>
+          <w:noProof/>
+        </w:rPr>
+        <w:t xml:space="preserve"> </w:t>
+      </w:r>
+      <w:r>
+        <w:rPr>
+          <w:noProof/>
+        </w:rPr>
+        <w:lastRenderedPageBreak/>
+        <w:drawing>
+          <wp:inline distT="0" distB="0" distL="0" distR="0" wp14:anchorId="7627C914" wp14:editId="3F89FB01">
+            <wp:extent cx="5943600" cy="4415790"/>
+            <wp:effectExtent l="0" t="0" r="0" b="3810"/>
+            <wp:docPr id="1155671874" name="Picture 1" descr="A graph of a graph&#10;&#10;AI-generated content may be incorrect."/>
+            <wp:cNvGraphicFramePr>
+              <a:graphicFrameLocks xmlns:a="http://schemas.openxmlformats.org/drawingml/2006/main" noChangeAspect="1"/>
+            </wp:cNvGraphicFramePr>
+            <a:graphic xmlns:a="http://schemas.openxmlformats.org/drawingml/2006/main">
+              <a:graphicData uri="http://schemas.openxmlformats.org/drawingml/2006/picture">
+                <pic:pic xmlns:pic="http://schemas.openxmlformats.org/drawingml/2006/picture">
+                  <pic:nvPicPr>
+                    <pic:cNvPr id="1155671874" name="Picture 1" descr="A graph of a graph&#10;&#10;AI-generated content may be incorrect."/>
+                    <pic:cNvPicPr/>
+                  </pic:nvPicPr>
+                  <pic:blipFill>
+                    <a:blip r:embed="rId6"/>
+                    <a:stretch>
+                      <a:fillRect/>
+                    </a:stretch>
+                  </pic:blipFill>
+                  <pic:spPr>
+                    <a:xfrm>
+                      <a:off x="0" y="0"/>
+                      <a:ext cx="5943600" cy="4415790"/>
+                    </a:xfrm>
+                    <a:prstGeom prst="rect">
+                      <a:avLst/>
+                    </a:prstGeom>
+                  </pic:spPr>
+                </pic:pic>
+              </a:graphicData>
+            </a:graphic>
+          </wp:inline>
+        </w:drawing>
+      </w:r>
+    </w:p>
+    <w:p>
+      <w:pPr>
+        <w:spacing w:line="360" w:lineRule="auto"/>
+        <w:jc w:val="both"/>
+        <w:rPr>
+          <w:rFonts w:ascii="Times New Roman" w:hAnsi="Times New Roman" w:cs="Times New Roman"/>
+          <w:b/>
+          <w:bCs/>
+        </w:rPr>
+      </w:pPr>
+      <w:r>
+        <w:rPr>
+          <w:rFonts w:ascii="Times New Roman" w:hAnsi="Times New Roman" w:cs="Times New Roman"/>
+          <w:b/>
+          <w:bCs/>
+        </w:rPr>
+        <w:t>Step 1: PCA Dimensionality Reduction</w:t>
+      </w:r>
+    </w:p>
+    <w:p>
+      <w:pPr>
+        <w:spacing w:line="360" w:lineRule="auto"/>
+        <w:jc w:val="both"/>
+        <w:rPr>
+          <w:rFonts w:ascii="Times New Roman" w:hAnsi="Times New Roman" w:cs="Times New Roman"/>
+        </w:rPr>
+      </w:pPr>
+      <w:r>
+        <w:rPr>
+          <w:rFonts w:ascii="Times New Roman" w:hAnsi="Times New Roman" w:cs="Times New Roman"/>
+          <w:b/>
+          <w:bCs/>
+        </w:rPr>
+        <w:t>1. Scree Plot (Explained Variance)</w:t>
+      </w:r>
+    </w:p>
+    <w:p>
+      <w:pPr>
+        <w:spacing w:line="360" w:lineRule="auto"/>
+        <w:jc w:val="both"/>
+        <w:rPr>
+          <w:rFonts w:ascii="Times New Roman" w:hAnsi="Times New Roman" w:cs="Times New Roman"/>
+        </w:rPr>
+      </w:pPr>
+      <w:r>
+        <w:rPr>
+          <w:rFonts w:ascii="Times New Roman" w:hAnsi="Times New Roman" w:cs="Times New Roman"/>
+        </w:rPr>
+        <w:t xml:space="preserve">“The scree plot of the top 50 principal components shows that each PC explains only a small fraction of the total variance—roughly 0.15–0.20% per component. There is no single dramatic ‘elbow,’ indicating that variance is distributed diffusely across many dimensions. By retaining the first 50 PCs (which together capture about 10% of the total variance), we reduce noise and dimensionality while preserving a representative sample of the overall structure in the </w:t>
+      </w:r>
+      <w:proofErr w:type="gramStart"/>
+      <w:r>
+        <w:rPr>
+          <w:rFonts w:ascii="Times New Roman" w:hAnsi="Times New Roman" w:cs="Times New Roman"/>
+        </w:rPr>
+        <w:t>data.”</w:t>
+      </w:r>
+      <w:proofErr w:type="gramEnd"/>
+    </w:p>
+    <w:p>
+      <w:pPr>
+        <w:spacing w:line="360" w:lineRule="auto"/>
+        <w:jc w:val="both"/>
+        <w:rPr>
+          <w:rFonts w:ascii="Times New Roman" w:hAnsi="Times New Roman" w:cs="Times New Roman"/>
+        </w:rPr>
+      </w:pPr>
+      <w:r>
+        <w:rPr>
+          <w:rFonts w:ascii="Times New Roman" w:hAnsi="Times New Roman" w:cs="Times New Roman"/>
+          <w:b/>
+          <w:bCs/>
+        </w:rPr>
+        <w:t>2. PC1 vs PC2 Scatter (Sample Distribution)</w:t>
+      </w:r>
+    </w:p>
+    <w:p>
+      <w:pPr>
+        <w:spacing w:line="360" w:lineRule="auto"/>
+        <w:jc w:val="both"/>
+        <w:rPr>
+          <w:rFonts w:ascii="Times New Roman" w:hAnsi="Times New Roman" w:cs="Times New Roman"/>
+        </w:rPr>
+      </w:pPr>
+      <w:r>
+        <w:rPr>
+          <w:rFonts w:ascii="Times New Roman" w:hAnsi="Times New Roman" w:cs="Times New Roman"/>
+        </w:rPr>
+        <w:t xml:space="preserve">“Plotting samples on the first two PCs reveals a </w:t>
+      </w:r>
+      <w:proofErr w:type="gramStart"/>
+      <w:r>
+        <w:rPr>
+          <w:rFonts w:ascii="Times New Roman" w:hAnsi="Times New Roman" w:cs="Times New Roman"/>
+        </w:rPr>
+        <w:t>fairly continuous</w:t>
+      </w:r>
+      <w:proofErr w:type="gramEnd"/>
+      <w:r>
+        <w:rPr>
+          <w:rFonts w:ascii="Times New Roman" w:hAnsi="Times New Roman" w:cs="Times New Roman"/>
+        </w:rPr>
+        <w:t xml:space="preserve"> cloud without tight clusters. This suggests that head-neck cancer samples do not naturally separate along just PC1 and PC2, but the spread indicates meaningful variation. Downstream models (VAEs) will therefore benefit from </w:t>
+      </w:r>
+      <w:r>
+        <w:rPr>
+          <w:rFonts w:ascii="Times New Roman" w:hAnsi="Times New Roman" w:cs="Times New Roman"/>
+        </w:rPr>
+        <w:lastRenderedPageBreak/>
+        <w:t xml:space="preserve">these 50 PCs to uncover more subtle, nonlinear structure that isn’t visible in the first two axes </w:t>
+      </w:r>
+      <w:proofErr w:type="gramStart"/>
+      <w:r>
+        <w:rPr>
+          <w:rFonts w:ascii="Times New Roman" w:hAnsi="Times New Roman" w:cs="Times New Roman"/>
+        </w:rPr>
+        <w:t>alone.”</w:t>
+      </w:r>
+      <w:proofErr w:type="gramEnd"/>
+    </w:p>
+    <w:p>
+      <w:pPr>
+        <w:spacing w:line="360" w:lineRule="auto"/>
+        <w:jc w:val="both"/>
+        <w:rPr>
+          <w:rFonts w:ascii="Times New Roman" w:hAnsi="Times New Roman" w:cs="Times New Roman"/>
+          <w:b/>
+          <w:bCs/>
+          <w:sz w:val="28"/>
+          <w:szCs w:val="28"/>
+        </w:rPr>
+      </w:pPr>
+      <w:r>
+        <w:rPr>
+          <w:rFonts w:ascii="Times New Roman" w:hAnsi="Times New Roman" w:cs="Times New Roman"/>
+          <w:b/>
+          <w:bCs/>
+          <w:sz w:val="28"/>
+          <w:szCs w:val="28"/>
+        </w:rPr>
+        <w:t>Step_2_VAE</w:t>
+      </w:r>
+    </w:p>
+    <w:p>
+      <w:pPr>
+        <w:spacing w:line="360" w:lineRule="auto"/>
+        <w:jc w:val="both"/>
+        <w:rPr>
+          <w:rFonts w:ascii="Times New Roman" w:hAnsi="Times New Roman" w:cs="Times New Roman"/>
+        </w:rPr>
+      </w:pPr>
+      <w:r>
+        <w:rPr>
+          <w:noProof/>
+        </w:rPr>
+        <w:drawing>
+          <wp:inline distT="0" distB="0" distL="0" distR="0" wp14:anchorId="668E073E" wp14:editId="1CFAA37D">
+            <wp:extent cx="5943600" cy="3905885"/>
+            <wp:effectExtent l="0" t="0" r="0" b="0"/>
+            <wp:docPr id="535625950" name="Picture 1" descr="A graph with blue and orange bars&#10;&#10;AI-generated content may be incorrect."/>
+            <wp:cNvGraphicFramePr>
+              <a:graphicFrameLocks xmlns:a="http://schemas.openxmlformats.org/drawingml/2006/main" noChangeAspect="1"/>
+            </wp:cNvGraphicFramePr>
+            <a:graphic xmlns:a="http://schemas.openxmlformats.org/drawingml/2006/main">
+              <a:graphicData uri="http://schemas.openxmlformats.org/drawingml/2006/picture">
+                <pic:pic xmlns:pic="http://schemas.openxmlformats.org/drawingml/2006/picture">
+                  <pic:nvPicPr>
+                    <pic:cNvPr id="535625950" name="Picture 1" descr="A graph with blue and orange bars&#10;&#10;AI-generated content may be incorrect."/>
+                    <pic:cNvPicPr/>
+                  </pic:nvPicPr>
+                  <pic:blipFill>
+                    <a:blip r:embed="rId7"/>
+                    <a:stretch>
+                      <a:fillRect/>
+                    </a:stretch>
+                  </pic:blipFill>
+                  <pic:spPr>
+                    <a:xfrm>
+                      <a:off x="0" y="0"/>
+                      <a:ext cx="5943600" cy="3905885"/>
+                    </a:xfrm>
+                    <a:prstGeom prst="rect">
+                      <a:avLst/>
+                    </a:prstGeom>
+                  </pic:spPr>
+                </pic:pic>
+              </a:graphicData>
+            </a:graphic>
+          </wp:inline>
+        </w:drawing>
+      </w:r>
+    </w:p>
+    <w:p>
+      <w:pPr>
+        <w:spacing w:line="360" w:lineRule="auto"/>
+        <w:jc w:val="both"/>
+        <w:rPr>
+          <w:rFonts w:ascii="Times New Roman" w:hAnsi="Times New Roman" w:cs="Times New Roman"/>
+        </w:rPr>
+      </w:pPr>
+      <w:r>
+        <w:rPr>
+          <w:rFonts w:ascii="Times New Roman" w:hAnsi="Times New Roman" w:cs="Times New Roman"/>
+        </w:rPr>
+        <w:lastRenderedPageBreak/>
+        <w:drawing>
+          <wp:inline distT="0" distB="0" distL="0" distR="0" wp14:anchorId="344D9A26" wp14:editId="715BE6EB">
+            <wp:extent cx="5943600" cy="4424680"/>
+            <wp:effectExtent l="0" t="0" r="0" b="0"/>
+            <wp:docPr id="230727152" name="Picture 1" descr="A graph with many dots&#10;&#10;AI-generated content may be incorrect."/>
+            <wp:cNvGraphicFramePr>
+              <a:graphicFrameLocks xmlns:a="http://schemas.openxmlformats.org/drawingml/2006/main" noChangeAspect="1"/>
+            </wp:cNvGraphicFramePr>
+            <a:graphic xmlns:a="http://schemas.openxmlformats.org/drawingml/2006/main">
+              <a:graphicData uri="http://schemas.openxmlformats.org/drawingml/2006/picture">
+                <pic:pic xmlns:pic="http://schemas.openxmlformats.org/drawingml/2006/picture">
+                  <pic:nvPicPr>
+                    <pic:cNvPr id="230727152" name="Picture 1" descr="A graph with many dots&#10;&#10;AI-generated content may be incorrect."/>
+                    <pic:cNvPicPr/>
+                  </pic:nvPicPr>
+                  <pic:blipFill>
+                    <a:blip r:embed="rId8"/>
+                    <a:stretch>
+                      <a:fillRect/>
+                    </a:stretch>
+                  </pic:blipFill>
+                  <pic:spPr>
+                    <a:xfrm>
+                      <a:off x="0" y="0"/>
+                      <a:ext cx="5943600" cy="4424680"/>
+                    </a:xfrm>
+                    <a:prstGeom prst="rect">
+                      <a:avLst/>
+                    </a:prstGeom>
+                  </pic:spPr>
+                </pic:pic>
+              </a:graphicData>
+            </a:graphic>
+          </wp:inline>
+        </w:drawing>
+      </w:r>
+    </w:p>
+    <w:p>
+      <w:pPr>
+        <w:spacing w:line="360" w:lineRule="auto"/>
+        <w:jc w:val="both"/>
+        <w:rPr>
+          <w:rFonts w:ascii="Times New Roman" w:hAnsi="Times New Roman" w:cs="Times New Roman"/>
+        </w:rPr>
+      </w:pPr>
+      <w:r>
+        <w:rPr>
+          <w:rFonts w:ascii="Times New Roman" w:hAnsi="Times New Roman" w:cs="Times New Roman"/>
+        </w:rPr>
+        <w:t>In this reconstruction‐error plot, we trained VAEs with latent dimensions of 5, 10, 25, 50, 75, and 100.</w:t>
+      </w:r>
+    </w:p>
+    <w:p>
+      <w:pPr>
+        <w:numPr>
+          <w:ilvl w:val="0"/>
+          <w:numId w:val="2"/>
+        </w:numPr>
+        <w:spacing w:line="360" w:lineRule="auto"/>
+        <w:jc w:val="both"/>
+        <w:rPr>
+          <w:rFonts w:ascii="Times New Roman" w:hAnsi="Times New Roman" w:cs="Times New Roman"/>
+        </w:rPr>
+      </w:pPr>
+      <w:r>
+        <w:rPr>
+          <w:rFonts w:ascii="Times New Roman" w:hAnsi="Times New Roman" w:cs="Times New Roman"/>
+        </w:rPr>
+        <w:t xml:space="preserve">Both </w:t>
+      </w:r>
+      <w:r>
+        <w:rPr>
+          <w:rFonts w:ascii="Times New Roman" w:hAnsi="Times New Roman" w:cs="Times New Roman"/>
+          <w:b/>
+          <w:bCs/>
+        </w:rPr>
+        <w:t>training</w:t>
+      </w:r>
+      <w:r>
+        <w:rPr>
+          <w:rFonts w:ascii="Times New Roman" w:hAnsi="Times New Roman" w:cs="Times New Roman"/>
+        </w:rPr>
+        <w:t xml:space="preserve"> (blue) and </w:t>
+      </w:r>
+      <w:r>
+        <w:rPr>
+          <w:rFonts w:ascii="Times New Roman" w:hAnsi="Times New Roman" w:cs="Times New Roman"/>
+          <w:b/>
+          <w:bCs/>
+        </w:rPr>
+        <w:t>validation</w:t>
+      </w:r>
+      <w:r>
+        <w:rPr>
+          <w:rFonts w:ascii="Times New Roman" w:hAnsi="Times New Roman" w:cs="Times New Roman"/>
+        </w:rPr>
+        <w:t xml:space="preserve"> (orange) error </w:t>
+      </w:r>
+      <w:r>
+        <w:rPr>
+          <w:rFonts w:ascii="Times New Roman" w:hAnsi="Times New Roman" w:cs="Times New Roman"/>
+          <w:b/>
+          <w:bCs/>
+        </w:rPr>
+        <w:t>steadily decrease</w:t>
+      </w:r>
+      <w:r>
+        <w:rPr>
+          <w:rFonts w:ascii="Times New Roman" w:hAnsi="Times New Roman" w:cs="Times New Roman"/>
+        </w:rPr>
+        <w:t xml:space="preserve"> as we increase the latent size, from about </w:t>
+      </w:r>
+      <w:r>
+        <w:rPr>
+          <w:rFonts w:ascii="Times New Roman" w:hAnsi="Times New Roman" w:cs="Times New Roman"/>
+          <w:b/>
+          <w:bCs/>
+        </w:rPr>
+        <w:t>8.6</w:t>
+      </w:r>
+      <w:r>
+        <w:rPr>
+          <w:rFonts w:ascii="Times New Roman" w:hAnsi="Times New Roman" w:cs="Times New Roman"/>
+        </w:rPr>
+        <w:t xml:space="preserve"> at 5 dims down to </w:t>
+      </w:r>
+      <w:r>
+        <w:rPr>
+          <w:rFonts w:ascii="Times New Roman" w:hAnsi="Times New Roman" w:cs="Times New Roman"/>
+          <w:b/>
+          <w:bCs/>
+        </w:rPr>
+        <w:t>6.8</w:t>
+      </w:r>
+      <w:r>
+        <w:rPr>
+          <w:rFonts w:ascii="Times New Roman" w:hAnsi="Times New Roman" w:cs="Times New Roman"/>
+        </w:rPr>
+        <w:t xml:space="preserve"> (train) and </w:t>
+      </w:r>
+      <w:r>
+        <w:rPr>
+          <w:rFonts w:ascii="Times New Roman" w:hAnsi="Times New Roman" w:cs="Times New Roman"/>
+          <w:b/>
+          <w:bCs/>
+        </w:rPr>
+        <w:t>7.3</w:t>
+      </w:r>
+      <w:r>
+        <w:rPr>
+          <w:rFonts w:ascii="Times New Roman" w:hAnsi="Times New Roman" w:cs="Times New Roman"/>
+        </w:rPr>
+        <w:t xml:space="preserve"> (</w:t>
+      </w:r>
+      <w:proofErr w:type="spellStart"/>
+      <w:r>
+        <w:rPr>
+          <w:rFonts w:ascii="Times New Roman" w:hAnsi="Times New Roman" w:cs="Times New Roman"/>
+        </w:rPr>
+        <w:t>val</w:t>
+      </w:r>
+      <w:proofErr w:type="spellEnd"/>
+      <w:r>
+        <w:rPr>
+          <w:rFonts w:ascii="Times New Roman" w:hAnsi="Times New Roman" w:cs="Times New Roman"/>
+        </w:rPr>
+        <w:t>) at 100 dims.</w:t>
+      </w:r>
+    </w:p>
+    <w:p>
+      <w:pPr>
+        <w:numPr>
+          <w:ilvl w:val="0"/>
+          <w:numId w:val="2"/>
+        </w:numPr>
+        <w:spacing w:line="360" w:lineRule="auto"/>
+        <w:jc w:val="both"/>
+        <w:rPr>
+          <w:rFonts w:ascii="Times New Roman" w:hAnsi="Times New Roman" w:cs="Times New Roman"/>
+        </w:rPr>
+      </w:pPr>
+      <w:r>
+        <w:rPr>
+          <w:rFonts w:ascii="Times New Roman" w:hAnsi="Times New Roman" w:cs="Times New Roman"/>
+        </w:rPr>
+        <w:t xml:space="preserve">The </w:t>
+      </w:r>
+      <w:r>
+        <w:rPr>
+          <w:rFonts w:ascii="Times New Roman" w:hAnsi="Times New Roman" w:cs="Times New Roman"/>
+          <w:b/>
+          <w:bCs/>
+        </w:rPr>
+        <w:t>validation curve closely tracks</w:t>
+      </w:r>
+      <w:r>
+        <w:rPr>
+          <w:rFonts w:ascii="Times New Roman" w:hAnsi="Times New Roman" w:cs="Times New Roman"/>
+        </w:rPr>
+        <w:t xml:space="preserve"> the training curve at every point, indicating </w:t>
+      </w:r>
+      <w:r>
+        <w:rPr>
+          <w:rFonts w:ascii="Times New Roman" w:hAnsi="Times New Roman" w:cs="Times New Roman"/>
+          <w:b/>
+          <w:bCs/>
+        </w:rPr>
+        <w:t>no sign of overfitting</w:t>
+      </w:r>
+      <w:r>
+        <w:rPr>
+          <w:rFonts w:ascii="Times New Roman" w:hAnsi="Times New Roman" w:cs="Times New Roman"/>
+        </w:rPr>
+        <w:t xml:space="preserve"> even at higher dimensions.</w:t>
+      </w:r>
+    </w:p>
+    <w:p>
+      <w:pPr>
+        <w:numPr>
+          <w:ilvl w:val="0"/>
+          <w:numId w:val="2"/>
+        </w:numPr>
+        <w:spacing w:line="360" w:lineRule="auto"/>
+        <w:jc w:val="both"/>
+        <w:rPr>
+          <w:rFonts w:ascii="Times New Roman" w:hAnsi="Times New Roman" w:cs="Times New Roman"/>
+        </w:rPr>
+      </w:pPr>
+      <w:r>
+        <w:rPr>
+          <w:rFonts w:ascii="Times New Roman" w:hAnsi="Times New Roman" w:cs="Times New Roman"/>
+        </w:rPr>
+        <w:t xml:space="preserve">Notice that </w:t>
+      </w:r>
+      <w:r>
+        <w:rPr>
+          <w:rFonts w:ascii="Times New Roman" w:hAnsi="Times New Roman" w:cs="Times New Roman"/>
+          <w:b/>
+          <w:bCs/>
+        </w:rPr>
+        <w:t>most of the gain happens by 50 dimensions</w:t>
+      </w:r>
+      <w:r>
+        <w:rPr>
+          <w:rFonts w:ascii="Times New Roman" w:hAnsi="Times New Roman" w:cs="Times New Roman"/>
+        </w:rPr>
+        <w:t xml:space="preserve">—beyond that the error reduction </w:t>
+      </w:r>
+      <w:r>
+        <w:rPr>
+          <w:rFonts w:ascii="Times New Roman" w:hAnsi="Times New Roman" w:cs="Times New Roman"/>
+          <w:b/>
+          <w:bCs/>
+        </w:rPr>
+        <w:t>levels off</w:t>
+      </w:r>
+      <w:r>
+        <w:rPr>
+          <w:rFonts w:ascii="Times New Roman" w:hAnsi="Times New Roman" w:cs="Times New Roman"/>
+        </w:rPr>
+        <w:t>, so doubling to 100 dims only improves reconstruction marginally.</w:t>
+      </w:r>
+    </w:p>
+    <w:p>
+      <w:pPr>
+        <w:spacing w:line="360" w:lineRule="auto"/>
+        <w:jc w:val="both"/>
+        <w:rPr>
+          <w:rFonts w:ascii="Times New Roman" w:hAnsi="Times New Roman" w:cs="Times New Roman"/>
+        </w:rPr>
+      </w:pPr>
+      <w:r>
+        <w:rPr>
+          <w:rFonts w:ascii="Times New Roman" w:hAnsi="Times New Roman" w:cs="Times New Roman"/>
+          <w:b/>
+          <w:bCs/>
+        </w:rPr>
+        <w:t>Conclusion:</w:t>
+      </w:r>
+      <w:r>
+        <w:rPr>
+          <w:rFonts w:ascii="Times New Roman" w:hAnsi="Times New Roman" w:cs="Times New Roman"/>
+        </w:rPr>
+        <w:t xml:space="preserve"> A latent space of </w:t>
+      </w:r>
+      <w:r>
+        <w:rPr>
+          <w:rFonts w:ascii="Times New Roman" w:hAnsi="Times New Roman" w:cs="Times New Roman"/>
+          <w:b/>
+          <w:bCs/>
+        </w:rPr>
+        <w:t>~50</w:t>
+      </w:r>
+      <w:r>
+        <w:rPr>
+          <w:rFonts w:ascii="Times New Roman" w:hAnsi="Times New Roman" w:cs="Times New Roman"/>
+        </w:rPr>
+        <w:t xml:space="preserve"> dimensions </w:t>
+      </w:r>
+      <w:proofErr w:type="gramStart"/>
+      <w:r>
+        <w:rPr>
+          <w:rFonts w:ascii="Times New Roman" w:hAnsi="Times New Roman" w:cs="Times New Roman"/>
+        </w:rPr>
+        <w:t>captures</w:t>
+      </w:r>
+      <w:proofErr w:type="gramEnd"/>
+      <w:r>
+        <w:rPr>
+          <w:rFonts w:ascii="Times New Roman" w:hAnsi="Times New Roman" w:cs="Times New Roman"/>
+        </w:rPr>
+        <w:t xml:space="preserve"> almost all the signal (minimizes reconstruction error) without adding unnecessary </w:t>
+      </w:r>
+      <w:proofErr w:type="gramStart"/>
+      <w:r>
+        <w:rPr>
+          <w:rFonts w:ascii="Times New Roman" w:hAnsi="Times New Roman" w:cs="Times New Roman"/>
+        </w:rPr>
+        <w:t>complexity—</w:t>
+      </w:r>
+      <w:proofErr w:type="gramEnd"/>
+      <w:r>
+        <w:rPr>
+          <w:rFonts w:ascii="Times New Roman" w:hAnsi="Times New Roman" w:cs="Times New Roman"/>
+        </w:rPr>
+        <w:t>making it our sweet spot for downstream analysis</w:t>
+      </w:r>
     </w:p>
     <w:p>
       <w:pPr>
@@ -71,6 +880,252 @@
     </w:sectPr>
   </w:body>
 </w:document>
+</file>
+
+<file path=word/numbering.xml><?xml version="1.0" encoding="utf-8"?>
+<w:numbering xmlns:wpc="http://schemas.microsoft.com/office/word/2010/wordprocessingCanvas" xmlns:cx="http://schemas.microsoft.com/office/drawing/2014/chartex" xmlns:cx1="http://schemas.microsoft.com/office/drawing/2015/9/8/chartex" xmlns:cx2="http://schemas.microsoft.com/office/drawing/2015/10/21/chartex" xmlns:cx3="http://schemas.microsoft.com/office/drawing/2016/5/9/chartex" xmlns:cx4="http://schemas.microsoft.com/office/drawing/2016/5/10/chartex" xmlns:cx5="http://schemas.microsoft.com/office/drawing/2016/5/11/chartex" xmlns:cx6="http://schemas.microsoft.com/office/drawing/2016/5/12/chartex" xmlns:cx7="http://schemas.microsoft.com/office/drawing/2016/5/13/chartex" xmlns:cx8="http://schemas.microsoft.com/office/drawing/2016/5/14/chartex" xmlns:mc="http://schemas.openxmlformats.org/markup-compatibility/2006" xmlns:aink="http://schemas.microsoft.com/office/drawing/2016/ink" xmlns:am3d="http://schemas.microsoft.com/office/drawing/2017/model3d" xmlns:o="urn:schemas-microsoft-com:office:office" xmlns:oel="http://schemas.microsoft.com/office/2019/extlst" xmlns:r="http://schemas.openxmlformats.org/officeDocument/2006/relationships" xmlns:m="http://schemas.openxmlformats.org/officeDocument/2006/math" xmlns:v="urn:schemas-microsoft-com:vml" xmlns:wp14="http://schemas.microsoft.com/office/word/2010/wordprocessingDrawing" xmlns:wp="http://schemas.openxmlformats.org/drawingml/2006/wordprocessingDrawing" xmlns:w10="urn:schemas-microsoft-com:office:word" xmlns:w="http://schemas.openxmlformats.org/wordprocessingml/2006/main" xmlns:w14="http://schemas.microsoft.com/office/word/2010/wordml" xmlns:w15="http://schemas.microsoft.com/office/word/2012/wordml" xmlns:w16cex="http://schemas.microsoft.com/office/word/2018/wordml/cex" xmlns:w16cid="http://schemas.microsoft.com/office/word/2016/wordml/cid" xmlns:w16="http://schemas.microsoft.com/office/word/2018/wordml" xmlns:w16du="http://schemas.microsoft.com/office/word/2023/wordml/word16du" xmlns:w16sdtdh="http://schemas.microsoft.com/office/word/2020/wordml/sdtdatahash" xmlns:w16sdtfl="http://schemas.microsoft.com/office/word/2024/wordml/sdtformatlock" xmlns:w16se="http://schemas.microsoft.com/office/word/2015/wordml/symex" xmlns:wpg="http://schemas.microsoft.com/office/word/2010/wordprocessingGroup" xmlns:wpi="http://schemas.microsoft.com/office/word/2010/wordprocessingInk" xmlns:wne="http://schemas.microsoft.com/office/word/2006/wordml" xmlns:wps="http://schemas.microsoft.com/office/word/2010/wordprocessingShape" mc:Ignorable="w14 w15 w16se w16cid w16 w16cex w16sdtdh w16sdtfl w16du wp14">
+  <w:abstractNum w:abstractNumId="0" w15:restartNumberingAfterBreak="0">
+    <w:nsid w:val="55264C3E"/>
+    <w:multiLevelType w:val="hybridMultilevel"/>
+    <w:tmpl w:val="726299F6"/>
+    <w:lvl w:ilvl="0" w:tplc="0409000F">
+      <w:start w:val="1"/>
+      <w:numFmt w:val="decimal"/>
+      <w:lvlText w:val="%1."/>
+      <w:lvlJc w:val="left"/>
+      <w:pPr>
+        <w:ind w:left="720" w:hanging="360"/>
+      </w:pPr>
+    </w:lvl>
+    <w:lvl w:ilvl="1" w:tplc="04090019" w:tentative="1">
+      <w:start w:val="1"/>
+      <w:numFmt w:val="lowerLetter"/>
+      <w:lvlText w:val="%2."/>
+      <w:lvlJc w:val="left"/>
+      <w:pPr>
+        <w:ind w:left="1440" w:hanging="360"/>
+      </w:pPr>
+    </w:lvl>
+    <w:lvl w:ilvl="2" w:tplc="0409001B" w:tentative="1">
+      <w:start w:val="1"/>
+      <w:numFmt w:val="lowerRoman"/>
+      <w:lvlText w:val="%3."/>
+      <w:lvlJc w:val="right"/>
+      <w:pPr>
+        <w:ind w:left="2160" w:hanging="180"/>
+      </w:pPr>
+    </w:lvl>
+    <w:lvl w:ilvl="3" w:tplc="0409000F" w:tentative="1">
+      <w:start w:val="1"/>
+      <w:numFmt w:val="decimal"/>
+      <w:lvlText w:val="%4."/>
+      <w:lvlJc w:val="left"/>
+      <w:pPr>
+        <w:ind w:left="2880" w:hanging="360"/>
+      </w:pPr>
+    </w:lvl>
+    <w:lvl w:ilvl="4" w:tplc="04090019" w:tentative="1">
+      <w:start w:val="1"/>
+      <w:numFmt w:val="lowerLetter"/>
+      <w:lvlText w:val="%5."/>
+      <w:lvlJc w:val="left"/>
+      <w:pPr>
+        <w:ind w:left="3600" w:hanging="360"/>
+      </w:pPr>
+    </w:lvl>
+    <w:lvl w:ilvl="5" w:tplc="0409001B" w:tentative="1">
+      <w:start w:val="1"/>
+      <w:numFmt w:val="lowerRoman"/>
+      <w:lvlText w:val="%6."/>
+      <w:lvlJc w:val="right"/>
+      <w:pPr>
+        <w:ind w:left="4320" w:hanging="180"/>
+      </w:pPr>
+    </w:lvl>
+    <w:lvl w:ilvl="6" w:tplc="0409000F" w:tentative="1">
+      <w:start w:val="1"/>
+      <w:numFmt w:val="decimal"/>
+      <w:lvlText w:val="%7."/>
+      <w:lvlJc w:val="left"/>
+      <w:pPr>
+        <w:ind w:left="5040" w:hanging="360"/>
+      </w:pPr>
+    </w:lvl>
+    <w:lvl w:ilvl="7" w:tplc="04090019" w:tentative="1">
+      <w:start w:val="1"/>
+      <w:numFmt w:val="lowerLetter"/>
+      <w:lvlText w:val="%8."/>
+      <w:lvlJc w:val="left"/>
+      <w:pPr>
+        <w:ind w:left="5760" w:hanging="360"/>
+      </w:pPr>
+    </w:lvl>
+    <w:lvl w:ilvl="8" w:tplc="0409001B" w:tentative="1">
+      <w:start w:val="1"/>
+      <w:numFmt w:val="lowerRoman"/>
+      <w:lvlText w:val="%9."/>
+      <w:lvlJc w:val="right"/>
+      <w:pPr>
+        <w:ind w:left="6480" w:hanging="180"/>
+      </w:pPr>
+    </w:lvl>
+  </w:abstractNum>
+  <w:abstractNum w:abstractNumId="1" w15:restartNumberingAfterBreak="0">
+    <w:nsid w:val="7C1B6B2C"/>
+    <w:multiLevelType w:val="multilevel"/>
+    <w:tmpl w:val="9094EB62"/>
+    <w:lvl w:ilvl="0">
+      <w:start w:val="1"/>
+      <w:numFmt w:val="bullet"/>
+      <w:lvlText w:val=""/>
+      <w:lvlJc w:val="left"/>
+      <w:pPr>
+        <w:tabs>
+          <w:tab w:val="num" w:pos="720"/>
+        </w:tabs>
+        <w:ind w:left="720" w:hanging="360"/>
+      </w:pPr>
+      <w:rPr>
+        <w:rFonts w:ascii="Symbol" w:hAnsi="Symbol" w:hint="default"/>
+        <w:sz w:val="20"/>
+      </w:rPr>
+    </w:lvl>
+    <w:lvl w:ilvl="1" w:tentative="1">
+      <w:start w:val="1"/>
+      <w:numFmt w:val="bullet"/>
+      <w:lvlText w:val="o"/>
+      <w:lvlJc w:val="left"/>
+      <w:pPr>
+        <w:tabs>
+          <w:tab w:val="num" w:pos="1440"/>
+        </w:tabs>
+        <w:ind w:left="1440" w:hanging="360"/>
+      </w:pPr>
+      <w:rPr>
+        <w:rFonts w:ascii="Courier New" w:hAnsi="Courier New" w:hint="default"/>
+        <w:sz w:val="20"/>
+      </w:rPr>
+    </w:lvl>
+    <w:lvl w:ilvl="2" w:tentative="1">
+      <w:start w:val="1"/>
+      <w:numFmt w:val="bullet"/>
+      <w:lvlText w:val=""/>
+      <w:lvlJc w:val="left"/>
+      <w:pPr>
+        <w:tabs>
+          <w:tab w:val="num" w:pos="2160"/>
+        </w:tabs>
+        <w:ind w:left="2160" w:hanging="360"/>
+      </w:pPr>
+      <w:rPr>
+        <w:rFonts w:ascii="Wingdings" w:hAnsi="Wingdings" w:hint="default"/>
+        <w:sz w:val="20"/>
+      </w:rPr>
+    </w:lvl>
+    <w:lvl w:ilvl="3" w:tentative="1">
+      <w:start w:val="1"/>
+      <w:numFmt w:val="bullet"/>
+      <w:lvlText w:val=""/>
+      <w:lvlJc w:val="left"/>
+      <w:pPr>
+        <w:tabs>
+          <w:tab w:val="num" w:pos="2880"/>
+        </w:tabs>
+        <w:ind w:left="2880" w:hanging="360"/>
+      </w:pPr>
+      <w:rPr>
+        <w:rFonts w:ascii="Wingdings" w:hAnsi="Wingdings" w:hint="default"/>
+        <w:sz w:val="20"/>
+      </w:rPr>
+    </w:lvl>
+    <w:lvl w:ilvl="4" w:tentative="1">
+      <w:start w:val="1"/>
+      <w:numFmt w:val="bullet"/>
+      <w:lvlText w:val=""/>
+      <w:lvlJc w:val="left"/>
+      <w:pPr>
+        <w:tabs>
+          <w:tab w:val="num" w:pos="3600"/>
+        </w:tabs>
+        <w:ind w:left="3600" w:hanging="360"/>
+      </w:pPr>
+      <w:rPr>
+        <w:rFonts w:ascii="Wingdings" w:hAnsi="Wingdings" w:hint="default"/>
+        <w:sz w:val="20"/>
+      </w:rPr>
+    </w:lvl>
+    <w:lvl w:ilvl="5" w:tentative="1">
+      <w:start w:val="1"/>
+      <w:numFmt w:val="bullet"/>
+      <w:lvlText w:val=""/>
+      <w:lvlJc w:val="left"/>
+      <w:pPr>
+        <w:tabs>
+          <w:tab w:val="num" w:pos="4320"/>
+        </w:tabs>
+        <w:ind w:left="4320" w:hanging="360"/>
+      </w:pPr>
+      <w:rPr>
+        <w:rFonts w:ascii="Wingdings" w:hAnsi="Wingdings" w:hint="default"/>
+        <w:sz w:val="20"/>
+      </w:rPr>
+    </w:lvl>
+    <w:lvl w:ilvl="6" w:tentative="1">
+      <w:start w:val="1"/>
+      <w:numFmt w:val="bullet"/>
+      <w:lvlText w:val=""/>
+      <w:lvlJc w:val="left"/>
+      <w:pPr>
+        <w:tabs>
+          <w:tab w:val="num" w:pos="5040"/>
+        </w:tabs>
+        <w:ind w:left="5040" w:hanging="360"/>
+      </w:pPr>
+      <w:rPr>
+        <w:rFonts w:ascii="Wingdings" w:hAnsi="Wingdings" w:hint="default"/>
+        <w:sz w:val="20"/>
+      </w:rPr>
+    </w:lvl>
+    <w:lvl w:ilvl="7" w:tentative="1">
+      <w:start w:val="1"/>
+      <w:numFmt w:val="bullet"/>
+      <w:lvlText w:val=""/>
+      <w:lvlJc w:val="left"/>
+      <w:pPr>
+        <w:tabs>
+          <w:tab w:val="num" w:pos="5760"/>
+        </w:tabs>
+        <w:ind w:left="5760" w:hanging="360"/>
+      </w:pPr>
+      <w:rPr>
+        <w:rFonts w:ascii="Wingdings" w:hAnsi="Wingdings" w:hint="default"/>
+        <w:sz w:val="20"/>
+      </w:rPr>
+    </w:lvl>
+    <w:lvl w:ilvl="8" w:tentative="1">
+      <w:start w:val="1"/>
+      <w:numFmt w:val="bullet"/>
+      <w:lvlText w:val=""/>
+      <w:lvlJc w:val="left"/>
+      <w:pPr>
+        <w:tabs>
+          <w:tab w:val="num" w:pos="6480"/>
+        </w:tabs>
+        <w:ind w:left="6480" w:hanging="360"/>
+      </w:pPr>
+      <w:rPr>
+        <w:rFonts w:ascii="Wingdings" w:hAnsi="Wingdings" w:hint="default"/>
+        <w:sz w:val="20"/>
+      </w:rPr>
+    </w:lvl>
+  </w:abstractNum>
+  <w:num w:numId="1" w16cid:durableId="313265991">
+    <w:abstractNumId w:val="0"/>
+  </w:num>
+  <w:num w:numId="2" w16cid:durableId="1229657205">
+    <w:abstractNumId w:val="1"/>
+  </w:num>
+</w:numbering>
 </file>
 
 <file path=word/styles.xml><?xml version="1.0" encoding="utf-8"?>

</xml_diff>